<commit_message>
Update mục tiêu môn học
</commit_message>
<xml_diff>
--- a/MD10_CTCT_ThietKeMachBangMayTinh_K3_DRAFT.docx
+++ b/MD10_CTCT_ThietKeMachBangMayTinh_K3_DRAFT.docx
@@ -1493,6 +1493,16 @@
         </w:rPr>
         <w:t>Sau khi học xong môn học này học viên có năng lực</w:t>
       </w:r>
+      <w:r>
+        <w:rPr>
+          <w:rFonts w:ascii="Times New Roman" w:hAnsi="Times New Roman"/>
+          <w:color w:val="000000"/>
+          <w:spacing w:val="6"/>
+          <w:szCs w:val="28"/>
+          <w:lang w:val="pl-PL"/>
+        </w:rPr>
+        <w:t xml:space="preserve"> về:</w:t>
+      </w:r>
     </w:p>
     <w:p>
       <w:pPr>
@@ -1522,27 +1532,16 @@
           <w:sz w:val="28"/>
           <w:szCs w:val="28"/>
         </w:rPr>
-        <w:t>Về</w:t>
-      </w:r>
-      <w:proofErr w:type="spellEnd"/>
-      <w:r>
-        <w:rPr>
-          <w:color w:val="000000"/>
-          <w:spacing w:val="6"/>
-          <w:sz w:val="28"/>
-          <w:szCs w:val="28"/>
-        </w:rPr>
-        <w:t xml:space="preserve"> </w:t>
-      </w:r>
-      <w:proofErr w:type="spellStart"/>
-      <w:r>
-        <w:rPr>
-          <w:color w:val="000000"/>
-          <w:spacing w:val="6"/>
-          <w:sz w:val="28"/>
-          <w:szCs w:val="28"/>
-        </w:rPr>
-        <w:t>kiến</w:t>
+        <w:t>K</w:t>
+      </w:r>
+      <w:r>
+        <w:rPr>
+          <w:color w:val="000000"/>
+          <w:spacing w:val="6"/>
+          <w:sz w:val="28"/>
+          <w:szCs w:val="28"/>
+        </w:rPr>
+        <w:t>iến</w:t>
       </w:r>
       <w:proofErr w:type="spellEnd"/>
       <w:r>
@@ -1602,7 +1601,43 @@
           <w:szCs w:val="28"/>
           <w:lang w:val="pt-BR"/>
         </w:rPr>
-        <w:t>Hiểu được phương pháp thiết kế mạch</w:t>
+        <w:t>Trình bày được</w:t>
+      </w:r>
+      <w:r>
+        <w:rPr>
+          <w:spacing w:val="6"/>
+          <w:sz w:val="28"/>
+          <w:szCs w:val="28"/>
+          <w:lang w:val="pt-BR"/>
+        </w:rPr>
+        <w:t xml:space="preserve"> </w:t>
+      </w:r>
+      <w:r>
+        <w:rPr>
+          <w:spacing w:val="6"/>
+          <w:sz w:val="28"/>
+          <w:szCs w:val="28"/>
+          <w:lang w:val="pt-BR"/>
+        </w:rPr>
+        <w:t>quy trình</w:t>
+      </w:r>
+      <w:r>
+        <w:rPr>
+          <w:spacing w:val="6"/>
+          <w:sz w:val="28"/>
+          <w:szCs w:val="28"/>
+          <w:lang w:val="pt-BR"/>
+        </w:rPr>
+        <w:t xml:space="preserve"> thiết kế mạch</w:t>
+      </w:r>
+      <w:r>
+        <w:rPr>
+          <w:spacing w:val="6"/>
+          <w:sz w:val="28"/>
+          <w:szCs w:val="28"/>
+          <w:lang w:val="pt-BR"/>
+        </w:rPr>
+        <w:t xml:space="preserve"> in bằng phần mềm chuyên dụng.</w:t>
       </w:r>
     </w:p>
     <w:p>
@@ -1632,7 +1667,7 @@
           <w:szCs w:val="28"/>
           <w:lang w:val="pt-BR"/>
         </w:rPr>
-        <w:t>Biết lựa chọn linh kiện trong thư viện để vẽ mạch điện</w:t>
+        <w:t>Nêu được các luật thiết kế cơ bản trong quy trình thiết kế mạch in bằng phần mềm chuyên dụng.</w:t>
       </w:r>
     </w:p>
     <w:p>
@@ -1663,27 +1698,16 @@
           <w:sz w:val="28"/>
           <w:szCs w:val="28"/>
         </w:rPr>
-        <w:t>Về</w:t>
-      </w:r>
-      <w:proofErr w:type="spellEnd"/>
-      <w:r>
-        <w:rPr>
-          <w:color w:val="000000"/>
-          <w:spacing w:val="6"/>
-          <w:sz w:val="28"/>
-          <w:szCs w:val="28"/>
-        </w:rPr>
-        <w:t xml:space="preserve"> </w:t>
-      </w:r>
-      <w:proofErr w:type="spellStart"/>
-      <w:r>
-        <w:rPr>
-          <w:color w:val="000000"/>
-          <w:spacing w:val="6"/>
-          <w:sz w:val="28"/>
-          <w:szCs w:val="28"/>
-        </w:rPr>
-        <w:t>kỹ</w:t>
+        <w:t>K</w:t>
+      </w:r>
+      <w:r>
+        <w:rPr>
+          <w:color w:val="000000"/>
+          <w:spacing w:val="6"/>
+          <w:sz w:val="28"/>
+          <w:szCs w:val="28"/>
+        </w:rPr>
+        <w:t>ỹ</w:t>
       </w:r>
       <w:proofErr w:type="spellEnd"/>
       <w:r>
@@ -1745,6 +1769,15 @@
         </w:rPr>
         <w:t>Thiết kế sơ đồ nguyên lý mạch điện theo các yêu cầu kỹ thuật</w:t>
       </w:r>
+      <w:r>
+        <w:rPr>
+          <w:spacing w:val="6"/>
+          <w:sz w:val="28"/>
+          <w:szCs w:val="28"/>
+          <w:lang w:val="pt-BR"/>
+        </w:rPr>
+        <w:t>.</w:t>
+      </w:r>
     </w:p>
     <w:p>
       <w:pPr>
@@ -1775,6 +1808,15 @@
         </w:rPr>
         <w:t>Thiết kế sơ đồ mạch in theo sơ đồ nguyên lý</w:t>
       </w:r>
+      <w:r>
+        <w:rPr>
+          <w:spacing w:val="6"/>
+          <w:sz w:val="28"/>
+          <w:szCs w:val="28"/>
+          <w:lang w:val="pt-BR"/>
+        </w:rPr>
+        <w:t xml:space="preserve"> và các yêu cầu thiết kế cơ bản.</w:t>
+      </w:r>
     </w:p>
     <w:p>
       <w:pPr>
@@ -1803,7 +1845,76 @@
           <w:szCs w:val="28"/>
           <w:lang w:val="pt-BR"/>
         </w:rPr>
+        <w:t>Kiểm tra, sửa chữa lỗi thiết kế nguyên lý và thiết kế mạch in.</w:t>
+      </w:r>
+    </w:p>
+    <w:p>
+      <w:pPr>
+        <w:pStyle w:val="ListParagraph"/>
+        <w:numPr>
+          <w:ilvl w:val="0"/>
+          <w:numId w:val="2"/>
+        </w:numPr>
+        <w:tabs>
+          <w:tab w:val="left" w:pos="993"/>
+        </w:tabs>
+        <w:ind w:hanging="11"/>
+        <w:contextualSpacing w:val="0"/>
+        <w:jc w:val="both"/>
+        <w:rPr>
+          <w:spacing w:val="6"/>
+          <w:sz w:val="28"/>
+          <w:szCs w:val="28"/>
+          <w:lang w:val="pt-BR"/>
+        </w:rPr>
+      </w:pPr>
+      <w:r>
+        <w:rPr>
+          <w:spacing w:val="6"/>
+          <w:sz w:val="28"/>
+          <w:szCs w:val="28"/>
+          <w:lang w:val="pt-BR"/>
+        </w:rPr>
+        <w:t>Xuất các hình ảnh cần thiết phục vụ gia công mạch in.</w:t>
+      </w:r>
+    </w:p>
+    <w:p>
+      <w:pPr>
+        <w:pStyle w:val="ListParagraph"/>
+        <w:numPr>
+          <w:ilvl w:val="0"/>
+          <w:numId w:val="2"/>
+        </w:numPr>
+        <w:tabs>
+          <w:tab w:val="left" w:pos="993"/>
+        </w:tabs>
+        <w:ind w:hanging="11"/>
+        <w:contextualSpacing w:val="0"/>
+        <w:jc w:val="both"/>
+        <w:rPr>
+          <w:spacing w:val="6"/>
+          <w:sz w:val="28"/>
+          <w:szCs w:val="28"/>
+          <w:lang w:val="pt-BR"/>
+        </w:rPr>
+      </w:pPr>
+      <w:r>
+        <w:rPr>
+          <w:spacing w:val="6"/>
+          <w:sz w:val="28"/>
+          <w:szCs w:val="28"/>
+          <w:lang w:val="pt-BR"/>
+        </w:rPr>
         <w:t>Mô phỏng các mạch điện cơ bản và nâng cao</w:t>
+      </w:r>
+      <w:r>
+        <w:rPr>
+          <w:spacing w:val="6"/>
+          <w:sz w:val="28"/>
+          <w:szCs w:val="28"/>
+          <w:lang w:val="pt-BR"/>
+        </w:rPr>
+        <w:t>.</w:t>
       </w:r>
     </w:p>
     <w:p>
@@ -1835,7 +1946,17 @@
           <w:szCs w:val="28"/>
           <w:lang w:val="pl-PL"/>
         </w:rPr>
-        <w:t xml:space="preserve">Về thái độ: </w:t>
+        <w:t>T</w:t>
+      </w:r>
+      <w:r>
+        <w:rPr>
+          <w:color w:val="000000"/>
+          <w:spacing w:val="6"/>
+          <w:sz w:val="28"/>
+          <w:szCs w:val="28"/>
+          <w:lang w:val="pl-PL"/>
+        </w:rPr>
+        <w:t xml:space="preserve">hái độ: </w:t>
       </w:r>
     </w:p>
     <w:p>
@@ -4250,6 +4371,7 @@
           <w:szCs w:val="28"/>
           <w:lang w:val="pt-BR"/>
         </w:rPr>
+        <w:lastRenderedPageBreak/>
         <w:t>Cài đặt được phần mềm thiết kế mạch trên máy tính</w:t>
       </w:r>
     </w:p>
@@ -4342,7 +4464,6 @@
           <w:szCs w:val="28"/>
           <w:lang w:val="pl-PL" w:eastAsia="ko-KR"/>
         </w:rPr>
-        <w:lastRenderedPageBreak/>
         <w:t xml:space="preserve">Nội dung của bài: </w:t>
       </w:r>
       <w:r>
@@ -7482,6 +7603,7 @@
                 <w:szCs w:val="28"/>
                 <w:lang w:val="pl-PL"/>
               </w:rPr>
+              <w:lastRenderedPageBreak/>
               <w:t>2. Cửa sổ Layout</w:t>
             </w:r>
           </w:p>
@@ -7996,7 +8118,6 @@
                 <w:color w:val="000000"/>
                 <w:szCs w:val="28"/>
               </w:rPr>
-              <w:lastRenderedPageBreak/>
               <w:t xml:space="preserve">  3.1 </w:t>
             </w:r>
             <w:proofErr w:type="spellStart"/>
@@ -11144,6 +11265,7 @@
                 <w:color w:val="000000"/>
                 <w:szCs w:val="28"/>
               </w:rPr>
+              <w:lastRenderedPageBreak/>
               <w:t xml:space="preserve">4. </w:t>
             </w:r>
             <w:proofErr w:type="spellStart"/>
@@ -11700,7 +11822,6 @@
           <w:szCs w:val="28"/>
           <w:lang w:val="pl-PL"/>
         </w:rPr>
-        <w:lastRenderedPageBreak/>
         <w:t>Vật liệu:</w:t>
       </w:r>
     </w:p>
@@ -12060,18 +12181,8 @@
         </w:rPr>
         <w:t xml:space="preserve">Về kiến thức: Được đánh giá bằng hình thức kiểm tra </w:t>
       </w:r>
-      <w:del w:id="0" w:author="Do Trung Kien" w:date="2016-08-08T22:54:00Z">
-        <w:r>
-          <w:rPr>
-            <w:color w:val="000000"/>
-            <w:spacing w:val="6"/>
-            <w:sz w:val="28"/>
-            <w:szCs w:val="28"/>
-            <w:lang w:val="pt-BR"/>
-          </w:rPr>
-          <w:delText xml:space="preserve">viết, </w:delText>
-        </w:r>
-      </w:del>
+      <w:bookmarkStart w:id="0" w:name="_GoBack"/>
+      <w:bookmarkEnd w:id="0"/>
       <w:r>
         <w:rPr>
           <w:color w:val="000000"/>
@@ -12690,7 +12801,18 @@
           <w:szCs w:val="28"/>
           <w:lang w:val="pt-BR"/>
         </w:rPr>
-        <w:t>Căn cứ vào thực tế của nơi đào tạo giáo viên hướng dẫn có thể thay đổi thời lượng của từng nội dung, nhưng vẫn phải đảm bảo số giờ qui định trong chương trình.</w:t>
+        <w:t xml:space="preserve">Căn cứ vào thực tế của nơi đào tạo giáo viên hướng dẫn có thể thay đổi thời lượng của từng nội dung, nhưng vẫn phải đảm bảo số giờ qui định trong chương </w:t>
+      </w:r>
+      <w:r>
+        <w:rPr>
+          <w:color w:val="000000"/>
+          <w:spacing w:val="6"/>
+          <w:sz w:val="28"/>
+          <w:szCs w:val="28"/>
+          <w:lang w:val="pt-BR"/>
+        </w:rPr>
+        <w:lastRenderedPageBreak/>
+        <w:t>trình.</w:t>
       </w:r>
     </w:p>
     <w:p>
@@ -12774,7 +12896,6 @@
           <w:spacing w:val="6"/>
           <w:szCs w:val="28"/>
         </w:rPr>
-        <w:lastRenderedPageBreak/>
         <w:t xml:space="preserve">4. </w:t>
       </w:r>
       <w:proofErr w:type="spellStart"/>
@@ -13087,8 +13208,6 @@
           <w:lang w:val="pl-PL"/>
         </w:rPr>
       </w:pPr>
-      <w:bookmarkStart w:id="1" w:name="_GoBack"/>
-      <w:bookmarkEnd w:id="1"/>
     </w:p>
     <w:sectPr>
       <w:pgSz w:w="11907" w:h="16840" w:code="9"/>
@@ -13335,14 +13454,6 @@
     <w:abstractNumId w:val="1"/>
   </w:num>
 </w:numbering>
-</file>
-
-<file path=word/people.xml><?xml version="1.0" encoding="utf-8"?>
-<w15:people xmlns:wpc="http://schemas.microsoft.com/office/word/2010/wordprocessingCanvas" xmlns:cx="http://schemas.microsoft.com/office/drawing/2014/chartex" xmlns:mc="http://schemas.openxmlformats.org/markup-compatibility/2006" xmlns:o="urn:schemas-microsoft-com:office:office" xmlns:r="http://schemas.openxmlformats.org/officeDocument/2006/relationships" xmlns:m="http://schemas.openxmlformats.org/officeDocument/2006/math" xmlns:v="urn:schemas-microsoft-com:vml" xmlns:wp14="http://schemas.microsoft.com/office/word/2010/wordprocessingDrawing" xmlns:wp="http://schemas.openxmlformats.org/drawingml/2006/wordprocessingDrawing" xmlns:w10="urn:schemas-microsoft-com:office:word" xmlns:w="http://schemas.openxmlformats.org/wordprocessingml/2006/main" xmlns:w14="http://schemas.microsoft.com/office/word/2010/wordml" xmlns:w15="http://schemas.microsoft.com/office/word/2012/wordml" xmlns:w16se="http://schemas.microsoft.com/office/word/2015/wordml/symex" xmlns:wpg="http://schemas.microsoft.com/office/word/2010/wordprocessingGroup" xmlns:wpi="http://schemas.microsoft.com/office/word/2010/wordprocessingInk" xmlns:wne="http://schemas.microsoft.com/office/word/2006/wordml" xmlns:wps="http://schemas.microsoft.com/office/word/2010/wordprocessingShape" mc:Ignorable="w14 w15 w16se wp14">
-  <w15:person w15:author="Do Trung Kien">
-    <w15:presenceInfo w15:providerId="Windows Live" w15:userId="594919dce46a4509"/>
-  </w15:person>
-</w15:people>
 </file>
 
 <file path=word/styles.xml><?xml version="1.0" encoding="utf-8"?>
@@ -14157,7 +14268,7 @@
 </file>
 
 <file path=customXml/itemProps1.xml><?xml version="1.0" encoding="utf-8"?>
-<ds:datastoreItem xmlns:ds="http://schemas.openxmlformats.org/officeDocument/2006/customXml" ds:itemID="{28C8A5CF-079B-43A0-81BC-0EE7CE55ED88}">
+<ds:datastoreItem xmlns:ds="http://schemas.openxmlformats.org/officeDocument/2006/customXml" ds:itemID="{B03E26ED-4D2B-444A-8806-5EFDD5439BAB}">
   <ds:schemaRefs>
     <ds:schemaRef ds:uri="http://schemas.openxmlformats.org/officeDocument/2006/bibliography"/>
   </ds:schemaRefs>

</xml_diff>